<commit_message>
casos de uso ok
</commit_message>
<xml_diff>
--- a/Requisitos/Requisitos V1.1.docx
+++ b/Requisitos/Requisitos V1.1.docx
@@ -5909,54 +5909,292 @@
             <w:r>
               <w:t>?</w:t>
             </w:r>
+          </w:p>
+        </w:tc>
+      </w:tr>
+      <w:tr>
+        <w:trPr>
+          <w:trHeight w:val="255"/>
+        </w:trPr>
+        <w:tc>
+          <w:tcPr>
+            <w:tcW w:w="973" w:type="dxa"/>
+            <w:tcBorders>
+              <w:top w:val="single" w:sz="4" w:space="0" w:color="000000"/>
+              <w:left w:val="single" w:sz="4" w:space="0" w:color="000000"/>
+              <w:bottom w:val="single" w:sz="4" w:space="0" w:color="000000"/>
+              <w:right w:val="single" w:sz="4" w:space="0" w:color="000000"/>
+            </w:tcBorders>
+            <w:noWrap/>
+            <w:vAlign w:val="center"/>
+          </w:tcPr>
+          <w:p>
+            <w:pPr>
+              <w:pStyle w:val="TabelaInterna"/>
+            </w:pPr>
+            <w:r>
+              <w:t>MG 35</w:t>
+            </w:r>
+          </w:p>
+        </w:tc>
+        <w:tc>
+          <w:tcPr>
+            <w:tcW w:w="8122" w:type="dxa"/>
+            <w:tcBorders>
+              <w:top w:val="single" w:sz="4" w:space="0" w:color="000000"/>
+              <w:left w:val="single" w:sz="4" w:space="0" w:color="000000"/>
+              <w:bottom w:val="single" w:sz="4" w:space="0" w:color="000000"/>
+              <w:right w:val="single" w:sz="4" w:space="0" w:color="000000"/>
+            </w:tcBorders>
+            <w:noWrap/>
+            <w:vAlign w:val="center"/>
+          </w:tcPr>
+          <w:p>
+            <w:pPr>
+              <w:pStyle w:val="TabelaInterna"/>
+            </w:pPr>
+            <w:r>
+              <w:t>Deseja solicitar licença para o período de &lt;INICIO&gt; à &lt;FIM&gt;?</w:t>
+            </w:r>
+          </w:p>
+        </w:tc>
+      </w:tr>
+      <w:tr>
+        <w:trPr>
+          <w:trHeight w:val="255"/>
+        </w:trPr>
+        <w:tc>
+          <w:tcPr>
+            <w:tcW w:w="973" w:type="dxa"/>
+            <w:tcBorders>
+              <w:top w:val="single" w:sz="4" w:space="0" w:color="000000"/>
+              <w:left w:val="single" w:sz="4" w:space="0" w:color="000000"/>
+              <w:bottom w:val="single" w:sz="4" w:space="0" w:color="000000"/>
+              <w:right w:val="single" w:sz="4" w:space="0" w:color="000000"/>
+            </w:tcBorders>
+            <w:noWrap/>
+            <w:vAlign w:val="center"/>
+          </w:tcPr>
+          <w:p>
+            <w:pPr>
+              <w:pStyle w:val="TabelaInterna"/>
+            </w:pPr>
+            <w:r>
+              <w:t>MG 36</w:t>
+            </w:r>
+          </w:p>
+        </w:tc>
+        <w:tc>
+          <w:tcPr>
+            <w:tcW w:w="8122" w:type="dxa"/>
+            <w:tcBorders>
+              <w:top w:val="single" w:sz="4" w:space="0" w:color="000000"/>
+              <w:left w:val="single" w:sz="4" w:space="0" w:color="000000"/>
+              <w:bottom w:val="single" w:sz="4" w:space="0" w:color="000000"/>
+              <w:right w:val="single" w:sz="4" w:space="0" w:color="000000"/>
+            </w:tcBorders>
+            <w:noWrap/>
+            <w:vAlign w:val="center"/>
+          </w:tcPr>
+          <w:p>
+            <w:pPr>
+              <w:pStyle w:val="TabelaInterna"/>
+            </w:pPr>
+            <w:r>
+              <w:t>Solicitação de licença salvo com sucesso.</w:t>
+            </w:r>
+          </w:p>
+        </w:tc>
+      </w:tr>
+      <w:tr>
+        <w:trPr>
+          <w:trHeight w:val="255"/>
+        </w:trPr>
+        <w:tc>
+          <w:tcPr>
+            <w:tcW w:w="973" w:type="dxa"/>
+            <w:tcBorders>
+              <w:top w:val="single" w:sz="4" w:space="0" w:color="000000"/>
+              <w:left w:val="single" w:sz="4" w:space="0" w:color="000000"/>
+              <w:bottom w:val="single" w:sz="4" w:space="0" w:color="000000"/>
+              <w:right w:val="single" w:sz="4" w:space="0" w:color="000000"/>
+            </w:tcBorders>
+            <w:noWrap/>
+            <w:vAlign w:val="center"/>
+          </w:tcPr>
+          <w:p>
+            <w:pPr>
+              <w:pStyle w:val="TabelaInterna"/>
+            </w:pPr>
+            <w:r>
+              <w:t>MG 37</w:t>
+            </w:r>
+          </w:p>
+        </w:tc>
+        <w:tc>
+          <w:tcPr>
+            <w:tcW w:w="8122" w:type="dxa"/>
+            <w:tcBorders>
+              <w:top w:val="single" w:sz="4" w:space="0" w:color="000000"/>
+              <w:left w:val="single" w:sz="4" w:space="0" w:color="000000"/>
+              <w:bottom w:val="single" w:sz="4" w:space="0" w:color="000000"/>
+              <w:right w:val="single" w:sz="4" w:space="0" w:color="000000"/>
+            </w:tcBorders>
+            <w:noWrap/>
+            <w:vAlign w:val="center"/>
+          </w:tcPr>
+          <w:p>
+            <w:pPr>
+              <w:pStyle w:val="TabelaInterna"/>
+            </w:pPr>
+            <w:r>
+              <w:t>Deseja salvar esta modificação?</w:t>
+            </w:r>
+          </w:p>
+        </w:tc>
+      </w:tr>
+      <w:tr>
+        <w:trPr>
+          <w:trHeight w:val="255"/>
+        </w:trPr>
+        <w:tc>
+          <w:tcPr>
+            <w:tcW w:w="973" w:type="dxa"/>
+            <w:tcBorders>
+              <w:top w:val="single" w:sz="4" w:space="0" w:color="000000"/>
+              <w:left w:val="single" w:sz="4" w:space="0" w:color="000000"/>
+              <w:bottom w:val="single" w:sz="4" w:space="0" w:color="000000"/>
+              <w:right w:val="single" w:sz="4" w:space="0" w:color="000000"/>
+            </w:tcBorders>
+            <w:noWrap/>
+            <w:vAlign w:val="center"/>
+          </w:tcPr>
+          <w:p>
+            <w:pPr>
+              <w:pStyle w:val="TabelaInterna"/>
+            </w:pPr>
+            <w:r>
+              <w:t>MG 38</w:t>
+            </w:r>
+          </w:p>
+        </w:tc>
+        <w:tc>
+          <w:tcPr>
+            <w:tcW w:w="8122" w:type="dxa"/>
+            <w:tcBorders>
+              <w:top w:val="single" w:sz="4" w:space="0" w:color="000000"/>
+              <w:left w:val="single" w:sz="4" w:space="0" w:color="000000"/>
+              <w:bottom w:val="single" w:sz="4" w:space="0" w:color="000000"/>
+              <w:right w:val="single" w:sz="4" w:space="0" w:color="000000"/>
+            </w:tcBorders>
+            <w:noWrap/>
+            <w:vAlign w:val="center"/>
+          </w:tcPr>
+          <w:p>
+            <w:pPr>
+              <w:pStyle w:val="TabelaInterna"/>
+            </w:pPr>
+            <w:r>
+              <w:t>Deseja remover esta solicitação?</w:t>
+            </w:r>
+          </w:p>
+        </w:tc>
+      </w:tr>
+      <w:tr>
+        <w:trPr>
+          <w:trHeight w:val="255"/>
+        </w:trPr>
+        <w:tc>
+          <w:tcPr>
+            <w:tcW w:w="973" w:type="dxa"/>
+            <w:tcBorders>
+              <w:top w:val="single" w:sz="4" w:space="0" w:color="000000"/>
+              <w:left w:val="single" w:sz="4" w:space="0" w:color="000000"/>
+              <w:bottom w:val="single" w:sz="4" w:space="0" w:color="000000"/>
+              <w:right w:val="single" w:sz="4" w:space="0" w:color="000000"/>
+            </w:tcBorders>
+            <w:noWrap/>
+            <w:vAlign w:val="center"/>
+          </w:tcPr>
+          <w:p>
+            <w:pPr>
+              <w:pStyle w:val="TabelaInterna"/>
+            </w:pPr>
+            <w:r>
+              <w:t>MG 39</w:t>
+            </w:r>
+          </w:p>
+        </w:tc>
+        <w:tc>
+          <w:tcPr>
+            <w:tcW w:w="8122" w:type="dxa"/>
+            <w:tcBorders>
+              <w:top w:val="single" w:sz="4" w:space="0" w:color="000000"/>
+              <w:left w:val="single" w:sz="4" w:space="0" w:color="000000"/>
+              <w:bottom w:val="single" w:sz="4" w:space="0" w:color="000000"/>
+              <w:right w:val="single" w:sz="4" w:space="0" w:color="000000"/>
+            </w:tcBorders>
+            <w:noWrap/>
+            <w:vAlign w:val="center"/>
+          </w:tcPr>
+          <w:p>
+            <w:pPr>
+              <w:pStyle w:val="TabelaInterna"/>
+            </w:pPr>
+            <w:r>
+              <w:t>Solicitação removida com sucesso.</w:t>
+            </w:r>
+          </w:p>
+        </w:tc>
+      </w:tr>
+      <w:tr>
+        <w:trPr>
+          <w:trHeight w:val="255"/>
+        </w:trPr>
+        <w:tc>
+          <w:tcPr>
+            <w:tcW w:w="973" w:type="dxa"/>
+            <w:tcBorders>
+              <w:top w:val="single" w:sz="4" w:space="0" w:color="000000"/>
+              <w:left w:val="single" w:sz="4" w:space="0" w:color="000000"/>
+              <w:bottom w:val="single" w:sz="4" w:space="0" w:color="000000"/>
+              <w:right w:val="single" w:sz="4" w:space="0" w:color="000000"/>
+            </w:tcBorders>
+            <w:noWrap/>
+            <w:vAlign w:val="center"/>
+          </w:tcPr>
+          <w:p>
+            <w:pPr>
+              <w:pStyle w:val="TabelaInterna"/>
+            </w:pPr>
+            <w:r>
+              <w:t>MG 40</w:t>
+            </w:r>
+          </w:p>
+        </w:tc>
+        <w:tc>
+          <w:tcPr>
+            <w:tcW w:w="8122" w:type="dxa"/>
+            <w:tcBorders>
+              <w:top w:val="single" w:sz="4" w:space="0" w:color="000000"/>
+              <w:left w:val="single" w:sz="4" w:space="0" w:color="000000"/>
+              <w:bottom w:val="single" w:sz="4" w:space="0" w:color="000000"/>
+              <w:right w:val="single" w:sz="4" w:space="0" w:color="000000"/>
+            </w:tcBorders>
+            <w:noWrap/>
+            <w:vAlign w:val="center"/>
+          </w:tcPr>
+          <w:p>
+            <w:pPr>
+              <w:pStyle w:val="TabelaInterna"/>
+            </w:pPr>
+            <w:r>
+              <w:t>Deseja realmente excluir o estagiário  &lt;NOME DO ESTAGIÁRIO</w:t>
+            </w:r>
             <w:bookmarkStart w:id="7" w:name="_GoBack"/>
             <w:bookmarkEnd w:id="7"/>
-          </w:p>
-        </w:tc>
-      </w:tr>
-      <w:tr>
-        <w:trPr>
-          <w:trHeight w:val="255"/>
-        </w:trPr>
-        <w:tc>
-          <w:tcPr>
-            <w:tcW w:w="973" w:type="dxa"/>
-            <w:tcBorders>
-              <w:top w:val="single" w:sz="4" w:space="0" w:color="000000"/>
-              <w:left w:val="single" w:sz="4" w:space="0" w:color="000000"/>
-              <w:bottom w:val="single" w:sz="4" w:space="0" w:color="000000"/>
-              <w:right w:val="single" w:sz="4" w:space="0" w:color="000000"/>
-            </w:tcBorders>
-            <w:noWrap/>
-            <w:vAlign w:val="center"/>
-          </w:tcPr>
-          <w:p>
-            <w:pPr>
-              <w:pStyle w:val="TabelaInterna"/>
-            </w:pPr>
-            <w:r>
-              <w:t>MG 35</w:t>
-            </w:r>
-          </w:p>
-        </w:tc>
-        <w:tc>
-          <w:tcPr>
-            <w:tcW w:w="8122" w:type="dxa"/>
-            <w:tcBorders>
-              <w:top w:val="single" w:sz="4" w:space="0" w:color="000000"/>
-              <w:left w:val="single" w:sz="4" w:space="0" w:color="000000"/>
-              <w:bottom w:val="single" w:sz="4" w:space="0" w:color="000000"/>
-              <w:right w:val="single" w:sz="4" w:space="0" w:color="000000"/>
-            </w:tcBorders>
-            <w:noWrap/>
-            <w:vAlign w:val="center"/>
-          </w:tcPr>
-          <w:p>
-            <w:pPr>
-              <w:pStyle w:val="TabelaInterna"/>
-            </w:pPr>
-            <w:r>
-              <w:t>Deseja solicitar licença para o período de &lt;INICIO&gt; à &lt;FIM&gt;?</w:t>
+            <w:r>
+              <w:t>&gt;?</w:t>
             </w:r>
           </w:p>
         </w:tc>
@@ -5986,6 +6224,7 @@
           <w:color w:val="000000" w:themeColor="text1"/>
           <w:sz w:val="24"/>
         </w:rPr>
+        <w:lastRenderedPageBreak/>
         <w:t xml:space="preserve">Esta é a área aonde o usuário efetuara a validação do seu </w:t>
       </w:r>
       <w:r>
@@ -6114,7 +6353,6 @@
                 <w:sz w:val="24"/>
                 <w:szCs w:val="24"/>
               </w:rPr>
-              <w:lastRenderedPageBreak/>
               <w:t>F1 – Login</w:t>
             </w:r>
           </w:p>
@@ -7032,6 +7270,7 @@
               </w:rPr>
             </w:pPr>
             <w:r>
+              <w:lastRenderedPageBreak/>
               <w:t>NF 2.1</w:t>
             </w:r>
           </w:p>
@@ -7253,7 +7492,6 @@
               </w:rPr>
             </w:pPr>
             <w:r>
-              <w:lastRenderedPageBreak/>
               <w:t>NF 2.5</w:t>
             </w:r>
             <w:r>
@@ -8404,6 +8642,7 @@
               <w:pStyle w:val="TabelaInterna"/>
             </w:pPr>
             <w:r>
+              <w:lastRenderedPageBreak/>
               <w:t>NF 3.1</w:t>
             </w:r>
             <w:r>
@@ -8630,7 +8869,6 @@
           <w:sz w:val="24"/>
           <w:szCs w:val="20"/>
         </w:rPr>
-        <w:lastRenderedPageBreak/>
         <w:t xml:space="preserve">A página visualizar boletim tem como objetivo servir de interface para que o usuário possa visualizar os boletins na sua base de dados. Nesta página o usuário terá acesso todos os boletins cadastrados no sistema podendo visualizar, excluir e exportar. </w:t>
       </w:r>
     </w:p>
@@ -9883,6 +10121,7 @@
               <w:pStyle w:val="TabelaInterna"/>
             </w:pPr>
             <w:r>
+              <w:lastRenderedPageBreak/>
               <w:t>NF 5</w:t>
             </w:r>
             <w:r>
@@ -10238,7 +10477,6 @@
                 <w:sz w:val="24"/>
                 <w:szCs w:val="24"/>
               </w:rPr>
-              <w:lastRenderedPageBreak/>
               <w:t>F</w:t>
             </w:r>
             <w:r>
@@ -11469,6 +11707,7 @@
               <w:pStyle w:val="TabelaInterna"/>
             </w:pPr>
             <w:r>
+              <w:lastRenderedPageBreak/>
               <w:t xml:space="preserve">NF </w:t>
             </w:r>
             <w:r>
@@ -11942,7 +12181,6 @@
                 <w:sz w:val="24"/>
                 <w:szCs w:val="24"/>
               </w:rPr>
-              <w:lastRenderedPageBreak/>
               <w:t>F</w:t>
             </w:r>
             <w:r>
@@ -12926,6 +13164,7 @@
               <w:pStyle w:val="TabelaInterna"/>
             </w:pPr>
             <w:r>
+              <w:lastRenderedPageBreak/>
               <w:t>NF 9.8</w:t>
             </w:r>
           </w:p>
@@ -13221,7 +13460,6 @@
                 <w:sz w:val="24"/>
                 <w:szCs w:val="24"/>
               </w:rPr>
-              <w:lastRenderedPageBreak/>
               <w:t>Requisitos Não-Funcionais Associados</w:t>
             </w:r>
           </w:p>
@@ -14625,6 +14863,7 @@
         <w:pStyle w:val="Legenda"/>
       </w:pPr>
       <w:r>
+        <w:lastRenderedPageBreak/>
         <w:t xml:space="preserve">Tabela </w:t>
       </w:r>
       <w:r>
@@ -14997,7 +15236,6 @@
               <w:pStyle w:val="TabelaInterna"/>
             </w:pPr>
             <w:r>
-              <w:lastRenderedPageBreak/>
               <w:t xml:space="preserve">NF </w:t>
             </w:r>
             <w:r>
@@ -16172,6 +16410,7 @@
               <w:pStyle w:val="TabelaInterna"/>
             </w:pPr>
             <w:r>
+              <w:lastRenderedPageBreak/>
               <w:t>NF 16.2</w:t>
             </w:r>
           </w:p>
@@ -16418,7 +16657,6 @@
                 <w:bCs/>
                 <w:szCs w:val="24"/>
               </w:rPr>
-              <w:lastRenderedPageBreak/>
               <w:t xml:space="preserve">Descrição: </w:t>
             </w:r>
             <w:r>
@@ -17757,6 +17995,7 @@
               <w:pStyle w:val="TabelaInterna"/>
             </w:pPr>
             <w:r>
+              <w:lastRenderedPageBreak/>
               <w:t>NF 19</w:t>
             </w:r>
             <w:r>
@@ -19335,6 +19574,7 @@
     </w:tbl>
     <w:p>
       <w:r>
+        <w:lastRenderedPageBreak/>
         <w:t>Fonte: Daniel da Silva Ribeiro (2016)</w:t>
       </w:r>
     </w:p>
@@ -19535,15 +19775,7 @@
                 <w:bCs/>
                 <w:szCs w:val="24"/>
               </w:rPr>
-              <w:t xml:space="preserve">func, nome do servidor, posto/graduação, </w:t>
-            </w:r>
-            <w:r>
-              <w:rPr>
-                <w:bCs/>
-                <w:szCs w:val="24"/>
-              </w:rPr>
-              <w:lastRenderedPageBreak/>
-              <w:t xml:space="preserve">função exercida). O usuário com permissão superior </w:t>
+              <w:t xml:space="preserve">func, nome do servidor, posto/graduação, função exercida). O usuário com permissão superior </w:t>
             </w:r>
             <w:r>
               <w:rPr>
@@ -19686,7 +19918,6 @@
                 <w:color w:val="FFFFFF" w:themeColor="background1"/>
                 <w:szCs w:val="24"/>
               </w:rPr>
-              <w:lastRenderedPageBreak/>
               <w:t>Requisitos Não-Funcionais Associados</w:t>
             </w:r>
           </w:p>
@@ -20757,6 +20988,7 @@
                 <w:color w:val="FFFFFF"/>
                 <w:sz w:val="24"/>
               </w:rPr>
+              <w:lastRenderedPageBreak/>
               <w:t>Requisitos Não-Funcionais Associados</w:t>
             </w:r>
           </w:p>
@@ -20945,7 +21177,6 @@
               <w:pStyle w:val="TabelaInterna"/>
             </w:pPr>
             <w:r>
-              <w:lastRenderedPageBreak/>
               <w:t xml:space="preserve">NF </w:t>
             </w:r>
             <w:r>
@@ -22508,6 +22739,7 @@
                 <w:color w:val="FFFFFF"/>
                 <w:sz w:val="24"/>
               </w:rPr>
+              <w:lastRenderedPageBreak/>
               <w:t>F</w:t>
             </w:r>
             <w:r>
@@ -22661,7 +22893,6 @@
                 <w:color w:val="FFFFFF"/>
                 <w:sz w:val="24"/>
               </w:rPr>
-              <w:lastRenderedPageBreak/>
               <w:t>Requisitos Não-Funcionais Associados</w:t>
             </w:r>
           </w:p>
@@ -24537,6 +24768,7 @@
               <w:pStyle w:val="TabelaInterna"/>
             </w:pPr>
             <w:r>
+              <w:lastRenderedPageBreak/>
               <w:t xml:space="preserve">NF </w:t>
             </w:r>
             <w:r>
@@ -24820,7 +25052,6 @@
               <w:pStyle w:val="TabelaInterna"/>
             </w:pPr>
             <w:r>
-              <w:lastRenderedPageBreak/>
               <w:t xml:space="preserve">NF </w:t>
             </w:r>
             <w:r>
@@ -26540,6 +26771,7 @@
               <w:pStyle w:val="TabelaInterna"/>
             </w:pPr>
             <w:r>
+              <w:lastRenderedPageBreak/>
               <w:t>NF 29.3</w:t>
             </w:r>
           </w:p>
@@ -26758,7 +26990,6 @@
                 <w:color w:val="FFFFFF"/>
                 <w:sz w:val="24"/>
               </w:rPr>
-              <w:lastRenderedPageBreak/>
               <w:t>F</w:t>
             </w:r>
             <w:r>
@@ -28087,6 +28318,7 @@
               <w:pStyle w:val="TabelaInterna"/>
             </w:pPr>
             <w:r>
+              <w:lastRenderedPageBreak/>
               <w:t>NF 31</w:t>
             </w:r>
             <w:r>
@@ -28354,7 +28586,6 @@
                 <w:bCs/>
                 <w:szCs w:val="24"/>
               </w:rPr>
-              <w:lastRenderedPageBreak/>
               <w:t xml:space="preserve">Descrição: </w:t>
             </w:r>
             <w:r>
@@ -29694,6 +29925,7 @@
               <w:pStyle w:val="TabelaInterna"/>
             </w:pPr>
             <w:r>
+              <w:lastRenderedPageBreak/>
               <w:t xml:space="preserve">NF </w:t>
             </w:r>
             <w:r>
@@ -30152,7 +30384,6 @@
                 <w:sz w:val="24"/>
                 <w:szCs w:val="24"/>
               </w:rPr>
-              <w:lastRenderedPageBreak/>
               <w:t>F3</w:t>
             </w:r>
             <w:r>
@@ -31538,6 +31769,7 @@
               <w:pStyle w:val="TabelaInterna"/>
             </w:pPr>
             <w:r>
+              <w:lastRenderedPageBreak/>
               <w:t>NF 3</w:t>
             </w:r>
             <w:r>
@@ -31886,7 +32118,6 @@
               <w:pStyle w:val="TabelaInterna"/>
             </w:pPr>
             <w:r>
-              <w:lastRenderedPageBreak/>
               <w:t>Etapas são geradas a cada 6 horas de serviço de horas extraordinárias;</w:t>
             </w:r>
           </w:p>
@@ -31895,7 +32126,6 @@
     </w:tbl>
     <w:p>
       <w:r>
-        <w:lastRenderedPageBreak/>
         <w:t xml:space="preserve">Fonte: </w:t>
       </w:r>
       <w:r>
@@ -39871,7 +40101,7 @@
 </file>
 
 <file path=customXml/itemProps1.xml><?xml version="1.0" encoding="utf-8"?>
-<ds:datastoreItem xmlns:ds="http://schemas.openxmlformats.org/officeDocument/2006/customXml" ds:itemID="{4EBB6D6F-047F-474E-A8AA-5584AFAB7F47}">
+<ds:datastoreItem xmlns:ds="http://schemas.openxmlformats.org/officeDocument/2006/customXml" ds:itemID="{972BEA43-60EA-4D4D-B5ED-B6544FB06B05}">
   <ds:schemaRefs>
     <ds:schemaRef ds:uri="http://schemas.openxmlformats.org/officeDocument/2006/bibliography"/>
   </ds:schemaRefs>

</xml_diff>